<commit_message>
HOT-91 - Tested on all databases, except Oracle 12c (identity PKs)
</commit_message>
<xml_diff>
--- a/hotrod/docs/release-3.0/11.04-tables.docx
+++ b/hotrod/docs/release-3.0/11.04-tables.docx
@@ -145,7 +145,7 @@
       <w:tblPr>
         <w:tblW w:w="9975" w:type="dxa"/>
         <w:jc w:val="left"/>
-        <w:tblInd w:w="25" w:type="dxa"/>
+        <w:tblInd w:w="23" w:type="dxa"/>
         <w:tblBorders>
           <w:top w:val="single" w:sz="2" w:space="0" w:color="000001"/>
           <w:left w:val="single" w:sz="2" w:space="0" w:color="000001"/>
@@ -154,7 +154,7 @@
         </w:tblBorders>
         <w:tblCellMar>
           <w:top w:w="55" w:type="dxa"/>
-          <w:left w:w="15" w:type="dxa"/>
+          <w:left w:w="12" w:type="dxa"/>
           <w:bottom w:w="55" w:type="dxa"/>
           <w:right w:w="55" w:type="dxa"/>
         </w:tblCellMar>
@@ -177,7 +177,7 @@
             </w:tcBorders>
             <w:shd w:fill="808080" w:val="clear"/>
             <w:tcMar>
-              <w:left w:w="15" w:type="dxa"/>
+              <w:left w:w="12" w:type="dxa"/>
             </w:tcMar>
           </w:tcPr>
           <w:p>
@@ -206,7 +206,7 @@
             </w:tcBorders>
             <w:shd w:fill="808080" w:val="clear"/>
             <w:tcMar>
-              <w:left w:w="15" w:type="dxa"/>
+              <w:left w:w="12" w:type="dxa"/>
             </w:tcMar>
           </w:tcPr>
           <w:p>
@@ -237,7 +237,7 @@
             </w:tcBorders>
             <w:shd w:fill="808080" w:val="clear"/>
             <w:tcMar>
-              <w:left w:w="15" w:type="dxa"/>
+              <w:left w:w="12" w:type="dxa"/>
             </w:tcMar>
           </w:tcPr>
           <w:p>
@@ -270,7 +270,7 @@
             </w:tcBorders>
             <w:shd w:fill="auto" w:val="clear"/>
             <w:tcMar>
-              <w:left w:w="15" w:type="dxa"/>
+              <w:left w:w="12" w:type="dxa"/>
             </w:tcMar>
           </w:tcPr>
           <w:p>
@@ -297,7 +297,7 @@
             </w:tcBorders>
             <w:shd w:fill="auto" w:val="clear"/>
             <w:tcMar>
-              <w:left w:w="15" w:type="dxa"/>
+              <w:left w:w="12" w:type="dxa"/>
             </w:tcMar>
           </w:tcPr>
           <w:p>
@@ -324,7 +324,7 @@
             </w:tcBorders>
             <w:shd w:fill="auto" w:val="clear"/>
             <w:tcMar>
-              <w:left w:w="15" w:type="dxa"/>
+              <w:left w:w="12" w:type="dxa"/>
             </w:tcMar>
           </w:tcPr>
           <w:p>
@@ -353,7 +353,7 @@
             </w:tcBorders>
             <w:shd w:fill="auto" w:val="clear"/>
             <w:tcMar>
-              <w:left w:w="15" w:type="dxa"/>
+              <w:left w:w="12" w:type="dxa"/>
             </w:tcMar>
           </w:tcPr>
           <w:p>
@@ -381,7 +381,7 @@
             </w:tcBorders>
             <w:shd w:fill="auto" w:val="clear"/>
             <w:tcMar>
-              <w:left w:w="15" w:type="dxa"/>
+              <w:left w:w="12" w:type="dxa"/>
             </w:tcMar>
           </w:tcPr>
           <w:p>
@@ -428,7 +428,7 @@
             </w:tcBorders>
             <w:shd w:fill="auto" w:val="clear"/>
             <w:tcMar>
-              <w:left w:w="15" w:type="dxa"/>
+              <w:left w:w="12" w:type="dxa"/>
             </w:tcMar>
           </w:tcPr>
           <w:p>
@@ -457,7 +457,7 @@
             </w:tcBorders>
             <w:shd w:fill="auto" w:val="clear"/>
             <w:tcMar>
-              <w:left w:w="15" w:type="dxa"/>
+              <w:left w:w="12" w:type="dxa"/>
             </w:tcMar>
           </w:tcPr>
           <w:p>
@@ -484,7 +484,7 @@
             </w:tcBorders>
             <w:shd w:fill="auto" w:val="clear"/>
             <w:tcMar>
-              <w:left w:w="15" w:type="dxa"/>
+              <w:left w:w="12" w:type="dxa"/>
             </w:tcMar>
           </w:tcPr>
           <w:p>
@@ -521,7 +521,7 @@
             </w:tcBorders>
             <w:shd w:fill="auto" w:val="clear"/>
             <w:tcMar>
-              <w:left w:w="15" w:type="dxa"/>
+              <w:left w:w="12" w:type="dxa"/>
             </w:tcMar>
           </w:tcPr>
           <w:p>
@@ -1059,7 +1059,7 @@
       <w:tblPr>
         <w:tblW w:w="9975" w:type="dxa"/>
         <w:jc w:val="left"/>
-        <w:tblInd w:w="25" w:type="dxa"/>
+        <w:tblInd w:w="23" w:type="dxa"/>
         <w:tblBorders>
           <w:top w:val="single" w:sz="2" w:space="0" w:color="000001"/>
           <w:left w:val="single" w:sz="2" w:space="0" w:color="000001"/>
@@ -1068,7 +1068,7 @@
         </w:tblBorders>
         <w:tblCellMar>
           <w:top w:w="55" w:type="dxa"/>
-          <w:left w:w="15" w:type="dxa"/>
+          <w:left w:w="12" w:type="dxa"/>
           <w:bottom w:w="55" w:type="dxa"/>
           <w:right w:w="55" w:type="dxa"/>
         </w:tblCellMar>
@@ -1091,7 +1091,7 @@
             </w:tcBorders>
             <w:shd w:fill="808080" w:val="clear"/>
             <w:tcMar>
-              <w:left w:w="15" w:type="dxa"/>
+              <w:left w:w="12" w:type="dxa"/>
             </w:tcMar>
           </w:tcPr>
           <w:p>
@@ -1120,7 +1120,7 @@
             </w:tcBorders>
             <w:shd w:fill="808080" w:val="clear"/>
             <w:tcMar>
-              <w:left w:w="15" w:type="dxa"/>
+              <w:left w:w="12" w:type="dxa"/>
             </w:tcMar>
           </w:tcPr>
           <w:p>
@@ -1151,7 +1151,7 @@
             </w:tcBorders>
             <w:shd w:fill="808080" w:val="clear"/>
             <w:tcMar>
-              <w:left w:w="15" w:type="dxa"/>
+              <w:left w:w="12" w:type="dxa"/>
             </w:tcMar>
           </w:tcPr>
           <w:p>
@@ -1184,7 +1184,7 @@
             </w:tcBorders>
             <w:shd w:fill="auto" w:val="clear"/>
             <w:tcMar>
-              <w:left w:w="15" w:type="dxa"/>
+              <w:left w:w="12" w:type="dxa"/>
             </w:tcMar>
           </w:tcPr>
           <w:p>
@@ -1211,7 +1211,7 @@
             </w:tcBorders>
             <w:shd w:fill="auto" w:val="clear"/>
             <w:tcMar>
-              <w:left w:w="15" w:type="dxa"/>
+              <w:left w:w="12" w:type="dxa"/>
             </w:tcMar>
           </w:tcPr>
           <w:p>
@@ -1238,7 +1238,7 @@
             </w:tcBorders>
             <w:shd w:fill="auto" w:val="clear"/>
             <w:tcMar>
-              <w:left w:w="15" w:type="dxa"/>
+              <w:left w:w="12" w:type="dxa"/>
             </w:tcMar>
           </w:tcPr>
           <w:p>
@@ -1267,7 +1267,7 @@
             </w:tcBorders>
             <w:shd w:fill="auto" w:val="clear"/>
             <w:tcMar>
-              <w:left w:w="15" w:type="dxa"/>
+              <w:left w:w="12" w:type="dxa"/>
             </w:tcMar>
           </w:tcPr>
           <w:p>
@@ -1294,7 +1294,7 @@
             </w:tcBorders>
             <w:shd w:fill="auto" w:val="clear"/>
             <w:tcMar>
-              <w:left w:w="15" w:type="dxa"/>
+              <w:left w:w="12" w:type="dxa"/>
             </w:tcMar>
           </w:tcPr>
           <w:p>
@@ -1321,7 +1321,7 @@
             </w:tcBorders>
             <w:shd w:fill="auto" w:val="clear"/>
             <w:tcMar>
-              <w:left w:w="15" w:type="dxa"/>
+              <w:left w:w="12" w:type="dxa"/>
             </w:tcMar>
           </w:tcPr>
           <w:p>
@@ -1350,7 +1350,7 @@
             </w:tcBorders>
             <w:shd w:fill="auto" w:val="clear"/>
             <w:tcMar>
-              <w:left w:w="15" w:type="dxa"/>
+              <w:left w:w="12" w:type="dxa"/>
             </w:tcMar>
           </w:tcPr>
           <w:p>
@@ -1377,7 +1377,7 @@
             </w:tcBorders>
             <w:shd w:fill="auto" w:val="clear"/>
             <w:tcMar>
-              <w:left w:w="15" w:type="dxa"/>
+              <w:left w:w="12" w:type="dxa"/>
             </w:tcMar>
           </w:tcPr>
           <w:p>
@@ -1444,7 +1444,7 @@
             </w:tcBorders>
             <w:shd w:fill="auto" w:val="clear"/>
             <w:tcMar>
-              <w:left w:w="15" w:type="dxa"/>
+              <w:left w:w="12" w:type="dxa"/>
             </w:tcMar>
           </w:tcPr>
           <w:p>
@@ -2298,7 +2298,7 @@
       <w:tblPr>
         <w:tblW w:w="9975" w:type="dxa"/>
         <w:jc w:val="left"/>
-        <w:tblInd w:w="25" w:type="dxa"/>
+        <w:tblInd w:w="23" w:type="dxa"/>
         <w:tblBorders>
           <w:top w:val="single" w:sz="2" w:space="0" w:color="000001"/>
           <w:left w:val="single" w:sz="2" w:space="0" w:color="000001"/>
@@ -2307,7 +2307,7 @@
         </w:tblBorders>
         <w:tblCellMar>
           <w:top w:w="55" w:type="dxa"/>
-          <w:left w:w="15" w:type="dxa"/>
+          <w:left w:w="12" w:type="dxa"/>
           <w:bottom w:w="55" w:type="dxa"/>
           <w:right w:w="55" w:type="dxa"/>
         </w:tblCellMar>
@@ -2329,7 +2329,7 @@
             </w:tcBorders>
             <w:shd w:fill="808080" w:val="clear"/>
             <w:tcMar>
-              <w:left w:w="15" w:type="dxa"/>
+              <w:left w:w="12" w:type="dxa"/>
             </w:tcMar>
           </w:tcPr>
           <w:p>
@@ -2360,7 +2360,7 @@
             </w:tcBorders>
             <w:shd w:fill="808080" w:val="clear"/>
             <w:tcMar>
-              <w:left w:w="15" w:type="dxa"/>
+              <w:left w:w="12" w:type="dxa"/>
             </w:tcMar>
           </w:tcPr>
           <w:p>
@@ -2392,7 +2392,7 @@
             </w:tcBorders>
             <w:shd w:fill="auto" w:val="clear"/>
             <w:tcMar>
-              <w:left w:w="15" w:type="dxa"/>
+              <w:left w:w="12" w:type="dxa"/>
             </w:tcMar>
           </w:tcPr>
           <w:p>
@@ -2419,7 +2419,7 @@
             </w:tcBorders>
             <w:shd w:fill="auto" w:val="clear"/>
             <w:tcMar>
-              <w:left w:w="15" w:type="dxa"/>
+              <w:left w:w="12" w:type="dxa"/>
             </w:tcMar>
           </w:tcPr>
           <w:p>
@@ -2535,7 +2535,7 @@
             </w:tcBorders>
             <w:shd w:fill="auto" w:val="clear"/>
             <w:tcMar>
-              <w:left w:w="15" w:type="dxa"/>
+              <w:left w:w="12" w:type="dxa"/>
             </w:tcMar>
           </w:tcPr>
           <w:p>
@@ -2562,7 +2562,7 @@
             </w:tcBorders>
             <w:shd w:fill="auto" w:val="clear"/>
             <w:tcMar>
-              <w:left w:w="15" w:type="dxa"/>
+              <w:left w:w="12" w:type="dxa"/>
             </w:tcMar>
           </w:tcPr>
           <w:p>
@@ -2654,7 +2654,7 @@
             </w:tcBorders>
             <w:shd w:fill="auto" w:val="clear"/>
             <w:tcMar>
-              <w:left w:w="15" w:type="dxa"/>
+              <w:left w:w="12" w:type="dxa"/>
             </w:tcMar>
           </w:tcPr>
           <w:p>
@@ -2691,7 +2691,7 @@
             </w:tcBorders>
             <w:shd w:fill="auto" w:val="clear"/>
             <w:tcMar>
-              <w:left w:w="15" w:type="dxa"/>
+              <w:left w:w="12" w:type="dxa"/>
             </w:tcMar>
           </w:tcPr>
           <w:p>
@@ -2699,79 +2699,67 @@
               <w:pStyle w:val="Normal"/>
               <w:rPr/>
             </w:pPr>
-            <w:bookmarkStart w:id="3" w:name="__DdeLink__429_962865183"/>
-            <w:r>
-              <w:rPr/>
-              <w:t xml:space="preserve">Not allowed by default on </w:t>
-            </w:r>
+            <w:r>
+              <w:rPr/>
+              <w:t xml:space="preserve">Not supported by </w:t>
+            </w:r>
+            <w:r>
+              <w:rPr>
+                <w:lang w:val="zxx" w:eastAsia="zxx" w:bidi="zxx"/>
+              </w:rPr>
+              <w:t>HotRod</w:t>
+            </w:r>
+            <w:r>
+              <w:rPr/>
+              <w:t>.</w:t>
+            </w:r>
+          </w:p>
+          <w:p>
+            <w:pPr>
+              <w:pStyle w:val="Normal"/>
+              <w:rPr/>
+            </w:pPr>
+            <w:r>
+              <w:rPr/>
+              <w:t>SAP ASE provides this functionality (turned off by default) by turning it on temporarily in the session for a single table at a time using:</w:t>
+            </w:r>
+          </w:p>
+          <w:p>
+            <w:pPr>
+              <w:pStyle w:val="Normal"/>
+              <w:rPr/>
+            </w:pPr>
             <w:r>
               <w:rPr>
                 <w:rStyle w:val="Source"/>
               </w:rPr>
-              <w:t>identity</w:t>
-            </w:r>
-            <w:r>
-              <w:rPr/>
-              <w:t xml:space="preserve"> </w:t>
+              <w:t xml:space="preserve">  </w:t>
+            </w:r>
+            <w:r>
+              <w:rPr>
+                <w:rStyle w:val="Source"/>
+              </w:rPr>
+              <w:t>set identity_insert &lt;TABLE&gt; on</w:t>
+            </w:r>
+          </w:p>
+          <w:p>
+            <w:pPr>
+              <w:pStyle w:val="Normal"/>
+              <w:rPr/>
+            </w:pPr>
+            <w:r>
+              <w:rPr/>
+              <w:t xml:space="preserve">Since this strategy is cumbersome and error prone </w:t>
             </w:r>
             <w:r>
               <w:rPr>
                 <w:lang w:val="zxx" w:eastAsia="zxx" w:bidi="zxx"/>
               </w:rPr>
-              <w:t>PKs</w:t>
-            </w:r>
-            <w:r>
-              <w:rPr/>
-              <w:t>.</w:t>
-            </w:r>
-          </w:p>
-          <w:p>
-            <w:pPr>
-              <w:pStyle w:val="Normal"/>
-              <w:rPr/>
-            </w:pPr>
-            <w:r>
-              <w:rPr/>
-              <w:t xml:space="preserve">Allowed on </w:t>
-            </w:r>
-            <w:r>
-              <w:rPr>
-                <w:rStyle w:val="Source"/>
-              </w:rPr>
-              <w:t>identity</w:t>
-            </w:r>
-            <w:r>
-              <w:rPr/>
-              <w:t xml:space="preserve"> </w:t>
-            </w:r>
-            <w:r>
-              <w:rPr>
-                <w:lang w:val="zxx" w:eastAsia="zxx" w:bidi="zxx"/>
-              </w:rPr>
-              <w:t>PKs</w:t>
-            </w:r>
-            <w:bookmarkEnd w:id="3"/>
-            <w:r>
-              <w:rPr/>
-              <w:t xml:space="preserve"> when the table definition is updated with:</w:t>
-            </w:r>
-          </w:p>
-          <w:p>
-            <w:pPr>
-              <w:pStyle w:val="Normal"/>
-              <w:rPr/>
-            </w:pPr>
-            <w:r>
-              <w:rPr>
-                <w:rStyle w:val="Source"/>
-              </w:rPr>
-              <w:t xml:space="preserve">  </w:t>
-            </w:r>
-            <w:r>
-              <w:rPr>
-                <w:rStyle w:val="Source"/>
-              </w:rPr>
-              <w:t>set identity_insert &lt;TABLE&gt; on</w:t>
+              <w:t>HotRod</w:t>
+            </w:r>
+            <w:r>
+              <w:rPr/>
+              <w:t xml:space="preserve"> does not support explicit PK values in SAP ASE.</w:t>
             </w:r>
           </w:p>
         </w:tc>
@@ -2789,7 +2777,7 @@
             </w:tcBorders>
             <w:shd w:fill="auto" w:val="clear"/>
             <w:tcMar>
-              <w:left w:w="15" w:type="dxa"/>
+              <w:left w:w="12" w:type="dxa"/>
             </w:tcMar>
           </w:tcPr>
           <w:p>
@@ -2816,7 +2804,7 @@
             </w:tcBorders>
             <w:shd w:fill="auto" w:val="clear"/>
             <w:tcMar>
-              <w:left w:w="15" w:type="dxa"/>
+              <w:left w:w="12" w:type="dxa"/>
             </w:tcMar>
           </w:tcPr>
           <w:p>
@@ -2826,75 +2814,71 @@
             </w:pPr>
             <w:r>
               <w:rPr/>
-              <w:t xml:space="preserve">Not allowed by default on </w:t>
-            </w:r>
+              <w:t xml:space="preserve">Not supported by </w:t>
+            </w:r>
+            <w:r>
+              <w:rPr>
+                <w:lang w:val="zxx" w:eastAsia="zxx" w:bidi="zxx"/>
+              </w:rPr>
+              <w:t>HotRod</w:t>
+            </w:r>
+            <w:r>
+              <w:rPr/>
+              <w:t>.</w:t>
+            </w:r>
+          </w:p>
+          <w:p>
+            <w:pPr>
+              <w:pStyle w:val="Normal"/>
+              <w:rPr/>
+            </w:pPr>
+            <w:r>
+              <w:rPr/>
+              <w:t>SQL Server provides this functionality (turned off by default) by turning it on temporarily in the session for a single table at a time using:</w:t>
+            </w:r>
+          </w:p>
+          <w:p>
+            <w:pPr>
+              <w:pStyle w:val="Normal"/>
+              <w:rPr/>
+            </w:pPr>
             <w:r>
               <w:rPr>
                 <w:rStyle w:val="Source"/>
               </w:rPr>
-              <w:t>identity</w:t>
-            </w:r>
-            <w:r>
-              <w:rPr/>
-              <w:t xml:space="preserve"> </w:t>
+              <w:t xml:space="preserve">  </w:t>
+            </w:r>
+            <w:r>
+              <w:rPr>
+                <w:rStyle w:val="Source"/>
+              </w:rPr>
+              <w:t>set identity_insert &lt;TABLE&gt; on</w:t>
+            </w:r>
+          </w:p>
+          <w:p>
+            <w:pPr>
+              <w:pStyle w:val="Normal"/>
+              <w:rPr/>
+            </w:pPr>
+            <w:bookmarkStart w:id="3" w:name="__DdeLink__559_1335726894"/>
+            <w:r>
+              <w:rPr/>
+              <w:t xml:space="preserve">Since this strategy is </w:t>
+            </w:r>
+            <w:bookmarkEnd w:id="3"/>
+            <w:r>
+              <w:rPr/>
+              <w:t xml:space="preserve">cumbersome and error prone </w:t>
             </w:r>
             <w:r>
               <w:rPr>
                 <w:lang w:val="zxx" w:eastAsia="zxx" w:bidi="zxx"/>
               </w:rPr>
-              <w:t>PKs</w:t>
-            </w:r>
-            <w:r>
-              <w:rPr/>
-              <w:t>.</w:t>
-            </w:r>
-          </w:p>
-          <w:p>
-            <w:pPr>
-              <w:pStyle w:val="Normal"/>
-              <w:rPr/>
-            </w:pPr>
-            <w:r>
-              <w:rPr/>
-              <w:t xml:space="preserve">Allowed on </w:t>
-            </w:r>
-            <w:r>
-              <w:rPr>
-                <w:rStyle w:val="Source"/>
-              </w:rPr>
-              <w:t>identity</w:t>
-            </w:r>
-            <w:r>
-              <w:rPr/>
-              <w:t xml:space="preserve"> </w:t>
-            </w:r>
-            <w:r>
-              <w:rPr>
-                <w:lang w:val="zxx" w:eastAsia="zxx" w:bidi="zxx"/>
-              </w:rPr>
-              <w:t>PKs</w:t>
-            </w:r>
-            <w:r>
-              <w:rPr/>
-              <w:t xml:space="preserve"> when the table definition is updated with:</w:t>
-            </w:r>
-          </w:p>
-          <w:p>
-            <w:pPr>
-              <w:pStyle w:val="Normal"/>
-              <w:rPr/>
-            </w:pPr>
-            <w:r>
-              <w:rPr>
-                <w:rStyle w:val="Source"/>
-              </w:rPr>
-              <w:t xml:space="preserve">  </w:t>
-            </w:r>
-            <w:r>
-              <w:rPr>
-                <w:rStyle w:val="Source"/>
-              </w:rPr>
-              <w:t>set identity_insert &lt;TABLE&gt; on</w:t>
+              <w:t>HotRod</w:t>
+            </w:r>
+            <w:r>
+              <w:rPr/>
+              <w:t xml:space="preserve"> does not support explicit PK values in Microsoft SQL Server.</w:t>
             </w:r>
           </w:p>
         </w:tc>
@@ -2912,7 +2896,7 @@
             </w:tcBorders>
             <w:shd w:fill="auto" w:val="clear"/>
             <w:tcMar>
-              <w:left w:w="15" w:type="dxa"/>
+              <w:left w:w="12" w:type="dxa"/>
             </w:tcMar>
           </w:tcPr>
           <w:p>
@@ -2939,7 +2923,7 @@
             </w:tcBorders>
             <w:shd w:fill="auto" w:val="clear"/>
             <w:tcMar>
-              <w:left w:w="15" w:type="dxa"/>
+              <w:left w:w="12" w:type="dxa"/>
             </w:tcMar>
           </w:tcPr>
           <w:p>
@@ -2997,7 +2981,7 @@
             </w:tcBorders>
             <w:shd w:fill="auto" w:val="clear"/>
             <w:tcMar>
-              <w:left w:w="15" w:type="dxa"/>
+              <w:left w:w="12" w:type="dxa"/>
             </w:tcMar>
           </w:tcPr>
           <w:p>
@@ -3024,7 +3008,7 @@
             </w:tcBorders>
             <w:shd w:fill="auto" w:val="clear"/>
             <w:tcMar>
-              <w:left w:w="15" w:type="dxa"/>
+              <w:left w:w="12" w:type="dxa"/>
             </w:tcMar>
           </w:tcPr>
           <w:p>
@@ -3062,7 +3046,7 @@
             </w:tcBorders>
             <w:shd w:fill="auto" w:val="clear"/>
             <w:tcMar>
-              <w:left w:w="15" w:type="dxa"/>
+              <w:left w:w="12" w:type="dxa"/>
             </w:tcMar>
           </w:tcPr>
           <w:p>
@@ -3093,7 +3077,7 @@
             </w:tcBorders>
             <w:shd w:fill="auto" w:val="clear"/>
             <w:tcMar>
-              <w:left w:w="15" w:type="dxa"/>
+              <w:left w:w="12" w:type="dxa"/>
             </w:tcMar>
           </w:tcPr>
           <w:p>
@@ -3131,7 +3115,7 @@
             </w:tcBorders>
             <w:shd w:fill="auto" w:val="clear"/>
             <w:tcMar>
-              <w:left w:w="15" w:type="dxa"/>
+              <w:left w:w="12" w:type="dxa"/>
             </w:tcMar>
           </w:tcPr>
           <w:p>
@@ -3164,7 +3148,7 @@
             </w:tcBorders>
             <w:shd w:fill="auto" w:val="clear"/>
             <w:tcMar>
-              <w:left w:w="15" w:type="dxa"/>
+              <w:left w:w="12" w:type="dxa"/>
             </w:tcMar>
           </w:tcPr>
           <w:p>
@@ -3212,7 +3196,7 @@
             </w:tcBorders>
             <w:shd w:fill="auto" w:val="clear"/>
             <w:tcMar>
-              <w:left w:w="15" w:type="dxa"/>
+              <w:left w:w="12" w:type="dxa"/>
             </w:tcMar>
           </w:tcPr>
           <w:p>
@@ -3239,7 +3223,7 @@
             </w:tcBorders>
             <w:shd w:fill="auto" w:val="clear"/>
             <w:tcMar>
-              <w:left w:w="15" w:type="dxa"/>
+              <w:left w:w="12" w:type="dxa"/>
             </w:tcMar>
           </w:tcPr>
           <w:p>
@@ -3255,7 +3239,7 @@
               <w:rPr>
                 <w:rStyle w:val="Source"/>
               </w:rPr>
-              <w:t>auto_increment</w:t>
+              <w:t>identity</w:t>
             </w:r>
             <w:r>
               <w:rPr/>
@@ -3356,7 +3340,7 @@
       <w:tblPr>
         <w:tblW w:w="9975" w:type="dxa"/>
         <w:jc w:val="left"/>
-        <w:tblInd w:w="25" w:type="dxa"/>
+        <w:tblInd w:w="23" w:type="dxa"/>
         <w:tblBorders>
           <w:top w:val="single" w:sz="2" w:space="0" w:color="000001"/>
           <w:left w:val="single" w:sz="2" w:space="0" w:color="000001"/>
@@ -3365,7 +3349,7 @@
         </w:tblBorders>
         <w:tblCellMar>
           <w:top w:w="55" w:type="dxa"/>
-          <w:left w:w="15" w:type="dxa"/>
+          <w:left w:w="12" w:type="dxa"/>
           <w:bottom w:w="55" w:type="dxa"/>
           <w:right w:w="55" w:type="dxa"/>
         </w:tblCellMar>
@@ -3388,7 +3372,7 @@
             </w:tcBorders>
             <w:shd w:fill="808080" w:val="clear"/>
             <w:tcMar>
-              <w:left w:w="15" w:type="dxa"/>
+              <w:left w:w="12" w:type="dxa"/>
             </w:tcMar>
           </w:tcPr>
           <w:p>
@@ -3417,7 +3401,7 @@
             </w:tcBorders>
             <w:shd w:fill="808080" w:val="clear"/>
             <w:tcMar>
-              <w:left w:w="15" w:type="dxa"/>
+              <w:left w:w="12" w:type="dxa"/>
             </w:tcMar>
           </w:tcPr>
           <w:p>
@@ -3448,7 +3432,7 @@
             </w:tcBorders>
             <w:shd w:fill="808080" w:val="clear"/>
             <w:tcMar>
-              <w:left w:w="15" w:type="dxa"/>
+              <w:left w:w="12" w:type="dxa"/>
             </w:tcMar>
           </w:tcPr>
           <w:p>
@@ -3481,7 +3465,7 @@
             </w:tcBorders>
             <w:shd w:fill="auto" w:val="clear"/>
             <w:tcMar>
-              <w:left w:w="15" w:type="dxa"/>
+              <w:left w:w="12" w:type="dxa"/>
             </w:tcMar>
           </w:tcPr>
           <w:p>
@@ -3508,7 +3492,7 @@
             </w:tcBorders>
             <w:shd w:fill="auto" w:val="clear"/>
             <w:tcMar>
-              <w:left w:w="15" w:type="dxa"/>
+              <w:left w:w="12" w:type="dxa"/>
             </w:tcMar>
           </w:tcPr>
           <w:p>
@@ -3535,7 +3519,7 @@
             </w:tcBorders>
             <w:shd w:fill="auto" w:val="clear"/>
             <w:tcMar>
-              <w:left w:w="15" w:type="dxa"/>
+              <w:left w:w="12" w:type="dxa"/>
             </w:tcMar>
           </w:tcPr>
           <w:p>
@@ -4267,50 +4251,42 @@
       </w:pPr>
       <w:r>
         <w:rPr/>
-        <w:t>The &lt;</w:t>
-      </w:r>
-      <w:r>
-        <w:rPr/>
+        <w:t>The &lt;query&gt; Tag</w:t>
+      </w:r>
+    </w:p>
+    <w:p>
+      <w:pPr>
+        <w:pStyle w:val="Normal"/>
+        <w:rPr/>
+      </w:pPr>
+      <w:r>
+        <w:rPr/>
+        <w:t xml:space="preserve">Each </w:t>
+      </w:r>
+      <w:r>
+        <w:rPr>
+          <w:rStyle w:val="Source"/>
+        </w:rPr>
+        <w:t>&lt;table&gt;</w:t>
+      </w:r>
+      <w:r>
+        <w:rPr/>
+        <w:t xml:space="preserve"> tag can include one or more </w:t>
+      </w:r>
+      <w:bookmarkStart w:id="4" w:name="__DdeLink__932_169198573"/>
+      <w:r>
+        <w:rPr>
+          <w:rStyle w:val="Source"/>
+        </w:rPr>
+        <w:t>&lt;</w:t>
+      </w:r>
+      <w:bookmarkStart w:id="5" w:name="__DdeLink__544_1218509942"/>
+      <w:r>
+        <w:rPr>
+          <w:rStyle w:val="Source"/>
+        </w:rPr>
         <w:t>query</w:t>
       </w:r>
-      <w:r>
-        <w:rPr/>
-        <w:t>&gt; Tag</w:t>
-      </w:r>
-    </w:p>
-    <w:p>
-      <w:pPr>
-        <w:pStyle w:val="Normal"/>
-        <w:rPr/>
-      </w:pPr>
-      <w:r>
-        <w:rPr/>
-        <w:t xml:space="preserve">Each </w:t>
-      </w:r>
-      <w:r>
-        <w:rPr>
-          <w:rStyle w:val="Source"/>
-        </w:rPr>
-        <w:t>&lt;table&gt;</w:t>
-      </w:r>
-      <w:r>
-        <w:rPr/>
-        <w:t xml:space="preserve"> tag can include one or more </w:t>
-      </w:r>
-      <w:bookmarkStart w:id="4" w:name="__DdeLink__932_169198573"/>
-      <w:r>
-        <w:rPr>
-          <w:rStyle w:val="Source"/>
-        </w:rPr>
-        <w:t>&lt;</w:t>
-      </w:r>
-      <w:bookmarkStart w:id="5" w:name="__DdeLink__544_1218509942"/>
-      <w:r>
-        <w:rPr>
-          <w:rStyle w:val="Source"/>
-        </w:rPr>
-        <w:t>query</w:t>
-      </w:r>
       <w:bookmarkEnd w:id="5"/>
       <w:r>
         <w:rPr>
@@ -4327,19 +4303,7 @@
         <w:rPr>
           <w:rStyle w:val="Source"/>
         </w:rPr>
-        <w:t>&lt;</w:t>
-      </w:r>
-      <w:r>
-        <w:rPr>
-          <w:rStyle w:val="Source"/>
-        </w:rPr>
-        <w:t>query</w:t>
-      </w:r>
-      <w:r>
-        <w:rPr>
-          <w:rStyle w:val="Source"/>
-        </w:rPr>
-        <w:t>&gt;</w:t>
+        <w:t>&lt;query&gt;</w:t>
       </w:r>
       <w:r>
         <w:rPr/>
@@ -4368,19 +4332,7 @@
         <w:rPr>
           <w:rStyle w:val="Source"/>
         </w:rPr>
-        <w:t>&lt;</w:t>
-      </w:r>
-      <w:r>
-        <w:rPr>
-          <w:rStyle w:val="Source"/>
-        </w:rPr>
-        <w:t>query</w:t>
-      </w:r>
-      <w:r>
-        <w:rPr>
-          <w:rStyle w:val="Source"/>
-        </w:rPr>
-        <w:t>&gt;</w:t>
+        <w:t>&lt;query&gt;</w:t>
       </w:r>
       <w:r>
         <w:rPr/>
@@ -4438,7 +4390,7 @@
       <w:fldChar w:fldCharType="separate"/>
     </w:r>
     <w:r>
-      <w:t>4</w:t>
+      <w:t>7</w:t>
     </w:r>
     <w:r>
       <w:fldChar w:fldCharType="end"/>
@@ -4926,6 +4878,13 @@
       <w:rFonts w:cs="OpenSymbol"/>
     </w:rPr>
   </w:style>
+  <w:style w:type="character" w:styleId="ListLabel12">
+    <w:name w:val="ListLabel 12"/>
+    <w:qFormat/>
+    <w:rPr>
+      <w:rFonts w:cs="OpenSymbol"/>
+    </w:rPr>
+  </w:style>
   <w:style w:type="paragraph" w:styleId="Heading">
     <w:name w:val="Heading"/>
     <w:basedOn w:val="Normal"/>

</xml_diff>

<commit_message>
HOT-91 - Added documentation for the Oracle 12c case.
</commit_message>
<xml_diff>
--- a/hotrod/docs/release-3.0/11.04-tables.docx
+++ b/hotrod/docs/release-3.0/11.04-tables.docx
@@ -145,7 +145,7 @@
       <w:tblPr>
         <w:tblW w:w="9975" w:type="dxa"/>
         <w:jc w:val="left"/>
-        <w:tblInd w:w="23" w:type="dxa"/>
+        <w:tblInd w:w="19" w:type="dxa"/>
         <w:tblBorders>
           <w:top w:val="single" w:sz="2" w:space="0" w:color="000001"/>
           <w:left w:val="single" w:sz="2" w:space="0" w:color="000001"/>
@@ -154,7 +154,7 @@
         </w:tblBorders>
         <w:tblCellMar>
           <w:top w:w="55" w:type="dxa"/>
-          <w:left w:w="12" w:type="dxa"/>
+          <w:left w:w="6" w:type="dxa"/>
           <w:bottom w:w="55" w:type="dxa"/>
           <w:right w:w="55" w:type="dxa"/>
         </w:tblCellMar>
@@ -177,7 +177,7 @@
             </w:tcBorders>
             <w:shd w:fill="808080" w:val="clear"/>
             <w:tcMar>
-              <w:left w:w="12" w:type="dxa"/>
+              <w:left w:w="6" w:type="dxa"/>
             </w:tcMar>
           </w:tcPr>
           <w:p>
@@ -206,7 +206,7 @@
             </w:tcBorders>
             <w:shd w:fill="808080" w:val="clear"/>
             <w:tcMar>
-              <w:left w:w="12" w:type="dxa"/>
+              <w:left w:w="6" w:type="dxa"/>
             </w:tcMar>
           </w:tcPr>
           <w:p>
@@ -237,7 +237,7 @@
             </w:tcBorders>
             <w:shd w:fill="808080" w:val="clear"/>
             <w:tcMar>
-              <w:left w:w="12" w:type="dxa"/>
+              <w:left w:w="6" w:type="dxa"/>
             </w:tcMar>
           </w:tcPr>
           <w:p>
@@ -270,7 +270,7 @@
             </w:tcBorders>
             <w:shd w:fill="auto" w:val="clear"/>
             <w:tcMar>
-              <w:left w:w="12" w:type="dxa"/>
+              <w:left w:w="6" w:type="dxa"/>
             </w:tcMar>
           </w:tcPr>
           <w:p>
@@ -297,7 +297,7 @@
             </w:tcBorders>
             <w:shd w:fill="auto" w:val="clear"/>
             <w:tcMar>
-              <w:left w:w="12" w:type="dxa"/>
+              <w:left w:w="6" w:type="dxa"/>
             </w:tcMar>
           </w:tcPr>
           <w:p>
@@ -324,7 +324,7 @@
             </w:tcBorders>
             <w:shd w:fill="auto" w:val="clear"/>
             <w:tcMar>
-              <w:left w:w="12" w:type="dxa"/>
+              <w:left w:w="6" w:type="dxa"/>
             </w:tcMar>
           </w:tcPr>
           <w:p>
@@ -353,7 +353,7 @@
             </w:tcBorders>
             <w:shd w:fill="auto" w:val="clear"/>
             <w:tcMar>
-              <w:left w:w="12" w:type="dxa"/>
+              <w:left w:w="6" w:type="dxa"/>
             </w:tcMar>
           </w:tcPr>
           <w:p>
@@ -381,7 +381,7 @@
             </w:tcBorders>
             <w:shd w:fill="auto" w:val="clear"/>
             <w:tcMar>
-              <w:left w:w="12" w:type="dxa"/>
+              <w:left w:w="6" w:type="dxa"/>
             </w:tcMar>
           </w:tcPr>
           <w:p>
@@ -428,7 +428,7 @@
             </w:tcBorders>
             <w:shd w:fill="auto" w:val="clear"/>
             <w:tcMar>
-              <w:left w:w="12" w:type="dxa"/>
+              <w:left w:w="6" w:type="dxa"/>
             </w:tcMar>
           </w:tcPr>
           <w:p>
@@ -457,7 +457,7 @@
             </w:tcBorders>
             <w:shd w:fill="auto" w:val="clear"/>
             <w:tcMar>
-              <w:left w:w="12" w:type="dxa"/>
+              <w:left w:w="6" w:type="dxa"/>
             </w:tcMar>
           </w:tcPr>
           <w:p>
@@ -484,7 +484,7 @@
             </w:tcBorders>
             <w:shd w:fill="auto" w:val="clear"/>
             <w:tcMar>
-              <w:left w:w="12" w:type="dxa"/>
+              <w:left w:w="6" w:type="dxa"/>
             </w:tcMar>
           </w:tcPr>
           <w:p>
@@ -521,7 +521,7 @@
             </w:tcBorders>
             <w:shd w:fill="auto" w:val="clear"/>
             <w:tcMar>
-              <w:left w:w="12" w:type="dxa"/>
+              <w:left w:w="6" w:type="dxa"/>
             </w:tcMar>
           </w:tcPr>
           <w:p>
@@ -1059,7 +1059,7 @@
       <w:tblPr>
         <w:tblW w:w="9975" w:type="dxa"/>
         <w:jc w:val="left"/>
-        <w:tblInd w:w="23" w:type="dxa"/>
+        <w:tblInd w:w="19" w:type="dxa"/>
         <w:tblBorders>
           <w:top w:val="single" w:sz="2" w:space="0" w:color="000001"/>
           <w:left w:val="single" w:sz="2" w:space="0" w:color="000001"/>
@@ -1068,7 +1068,7 @@
         </w:tblBorders>
         <w:tblCellMar>
           <w:top w:w="55" w:type="dxa"/>
-          <w:left w:w="12" w:type="dxa"/>
+          <w:left w:w="6" w:type="dxa"/>
           <w:bottom w:w="55" w:type="dxa"/>
           <w:right w:w="55" w:type="dxa"/>
         </w:tblCellMar>
@@ -1091,7 +1091,7 @@
             </w:tcBorders>
             <w:shd w:fill="808080" w:val="clear"/>
             <w:tcMar>
-              <w:left w:w="12" w:type="dxa"/>
+              <w:left w:w="6" w:type="dxa"/>
             </w:tcMar>
           </w:tcPr>
           <w:p>
@@ -1120,7 +1120,7 @@
             </w:tcBorders>
             <w:shd w:fill="808080" w:val="clear"/>
             <w:tcMar>
-              <w:left w:w="12" w:type="dxa"/>
+              <w:left w:w="6" w:type="dxa"/>
             </w:tcMar>
           </w:tcPr>
           <w:p>
@@ -1151,7 +1151,7 @@
             </w:tcBorders>
             <w:shd w:fill="808080" w:val="clear"/>
             <w:tcMar>
-              <w:left w:w="12" w:type="dxa"/>
+              <w:left w:w="6" w:type="dxa"/>
             </w:tcMar>
           </w:tcPr>
           <w:p>
@@ -1184,7 +1184,7 @@
             </w:tcBorders>
             <w:shd w:fill="auto" w:val="clear"/>
             <w:tcMar>
-              <w:left w:w="12" w:type="dxa"/>
+              <w:left w:w="6" w:type="dxa"/>
             </w:tcMar>
           </w:tcPr>
           <w:p>
@@ -1211,7 +1211,7 @@
             </w:tcBorders>
             <w:shd w:fill="auto" w:val="clear"/>
             <w:tcMar>
-              <w:left w:w="12" w:type="dxa"/>
+              <w:left w:w="6" w:type="dxa"/>
             </w:tcMar>
           </w:tcPr>
           <w:p>
@@ -1238,7 +1238,7 @@
             </w:tcBorders>
             <w:shd w:fill="auto" w:val="clear"/>
             <w:tcMar>
-              <w:left w:w="12" w:type="dxa"/>
+              <w:left w:w="6" w:type="dxa"/>
             </w:tcMar>
           </w:tcPr>
           <w:p>
@@ -1267,7 +1267,7 @@
             </w:tcBorders>
             <w:shd w:fill="auto" w:val="clear"/>
             <w:tcMar>
-              <w:left w:w="12" w:type="dxa"/>
+              <w:left w:w="6" w:type="dxa"/>
             </w:tcMar>
           </w:tcPr>
           <w:p>
@@ -1294,7 +1294,7 @@
             </w:tcBorders>
             <w:shd w:fill="auto" w:val="clear"/>
             <w:tcMar>
-              <w:left w:w="12" w:type="dxa"/>
+              <w:left w:w="6" w:type="dxa"/>
             </w:tcMar>
           </w:tcPr>
           <w:p>
@@ -1321,7 +1321,7 @@
             </w:tcBorders>
             <w:shd w:fill="auto" w:val="clear"/>
             <w:tcMar>
-              <w:left w:w="12" w:type="dxa"/>
+              <w:left w:w="6" w:type="dxa"/>
             </w:tcMar>
           </w:tcPr>
           <w:p>
@@ -1350,7 +1350,7 @@
             </w:tcBorders>
             <w:shd w:fill="auto" w:val="clear"/>
             <w:tcMar>
-              <w:left w:w="12" w:type="dxa"/>
+              <w:left w:w="6" w:type="dxa"/>
             </w:tcMar>
           </w:tcPr>
           <w:p>
@@ -1377,7 +1377,7 @@
             </w:tcBorders>
             <w:shd w:fill="auto" w:val="clear"/>
             <w:tcMar>
-              <w:left w:w="12" w:type="dxa"/>
+              <w:left w:w="6" w:type="dxa"/>
             </w:tcMar>
           </w:tcPr>
           <w:p>
@@ -1444,7 +1444,7 @@
             </w:tcBorders>
             <w:shd w:fill="auto" w:val="clear"/>
             <w:tcMar>
-              <w:left w:w="12" w:type="dxa"/>
+              <w:left w:w="6" w:type="dxa"/>
             </w:tcMar>
           </w:tcPr>
           <w:p>
@@ -1660,6 +1660,90 @@
     <w:p>
       <w:pPr>
         <w:pStyle w:val="Normal"/>
+        <w:ind w:left="720" w:hanging="0"/>
+        <w:rPr/>
+      </w:pPr>
+      <w:r>
+        <w:rPr>
+          <w:b/>
+          <w:bCs/>
+          <w:u w:val="single"/>
+        </w:rPr>
+        <w:t>Note for identity columns on Oracle 12c</w:t>
+      </w:r>
+      <w:r>
+        <w:rPr/>
+        <w:t xml:space="preserve">: even though Oracle 12c supports </w:t>
+      </w:r>
+      <w:r>
+        <w:rPr>
+          <w:rStyle w:val="Source"/>
+        </w:rPr>
+        <w:t>IDENTITY</w:t>
+      </w:r>
+      <w:r>
+        <w:rPr/>
+        <w:t xml:space="preserve"> columns, there seem to be lacking JDBC driver support to retrieve the newly generated value during an insert. Therefore, </w:t>
+      </w:r>
+      <w:r>
+        <w:rPr>
+          <w:lang w:val="zxx" w:eastAsia="zxx" w:bidi="zxx"/>
+        </w:rPr>
+        <w:t>HotRod</w:t>
+      </w:r>
+      <w:r>
+        <w:rPr/>
+        <w:t xml:space="preserve"> allows the use of </w:t>
+      </w:r>
+      <w:r>
+        <w:rPr>
+          <w:rStyle w:val="Source"/>
+        </w:rPr>
+        <w:t>IDENTITY</w:t>
+      </w:r>
+      <w:r>
+        <w:rPr/>
+        <w:t xml:space="preserve"> columns, but is not able to retrieve their value during insert. After an </w:t>
+      </w:r>
+      <w:r>
+        <w:rPr>
+          <w:rStyle w:val="Source"/>
+        </w:rPr>
+        <w:t>insert()</w:t>
+      </w:r>
+      <w:r>
+        <w:rPr/>
+        <w:t xml:space="preserve"> operation is executed, </w:t>
+      </w:r>
+      <w:r>
+        <w:rPr/>
+        <w:t xml:space="preserve">the newly inserted table row will have a value in the column, but </w:t>
+      </w:r>
+      <w:r>
+        <w:rPr/>
+        <w:t xml:space="preserve">the DAO property </w:t>
+      </w:r>
+      <w:r>
+        <w:rPr/>
+        <w:t xml:space="preserve">won't be populated back and will have </w:t>
+      </w:r>
+      <w:r>
+        <w:rPr/>
+        <w:t>null value. This only affects Oracle 12c, and not other databases or other version of Oracle.</w:t>
+      </w:r>
+    </w:p>
+    <w:p>
+      <w:pPr>
+        <w:pStyle w:val="Normal"/>
+        <w:rPr/>
+      </w:pPr>
+      <w:r>
+        <w:rPr/>
+      </w:r>
+    </w:p>
+    <w:p>
+      <w:pPr>
+        <w:pStyle w:val="Normal"/>
         <w:rPr>
           <w:b/>
           <w:b/>
@@ -2051,6 +2135,82 @@
       <w:r>
         <w:rPr/>
         <w:t xml:space="preserve"> property of the DAO this value will be honored while inserting the row so no auto-generated value will be produced by the database.</w:t>
+      </w:r>
+    </w:p>
+    <w:p>
+      <w:pPr>
+        <w:pStyle w:val="Normal"/>
+        <w:rPr/>
+      </w:pPr>
+      <w:r>
+        <w:rPr/>
+      </w:r>
+    </w:p>
+    <w:p>
+      <w:pPr>
+        <w:pStyle w:val="Normal"/>
+        <w:ind w:left="720" w:hanging="0"/>
+        <w:rPr/>
+      </w:pPr>
+      <w:r>
+        <w:rPr>
+          <w:b/>
+          <w:bCs/>
+          <w:u w:val="single"/>
+        </w:rPr>
+        <w:t>Note for identity columns on Oracle 12c</w:t>
+      </w:r>
+      <w:r>
+        <w:rPr/>
+        <w:t xml:space="preserve">: </w:t>
+      </w:r>
+      <w:r>
+        <w:rPr/>
+        <w:t xml:space="preserve">When the </w:t>
+      </w:r>
+      <w:r>
+        <w:rPr>
+          <w:rStyle w:val="Source"/>
+        </w:rPr>
+        <w:t>IDENTITY</w:t>
+      </w:r>
+      <w:r>
+        <w:rPr/>
+        <w:t xml:space="preserve"> column value is set to null </w:t>
+      </w:r>
+      <w:r>
+        <w:rPr>
+          <w:lang w:val="zxx" w:eastAsia="zxx" w:bidi="zxx"/>
+        </w:rPr>
+        <w:t>HotRod</w:t>
+      </w:r>
+      <w:r>
+        <w:rPr/>
+        <w:t xml:space="preserve"> cannot retrieve its value during an </w:t>
+      </w:r>
+      <w:r>
+        <w:rPr>
+          <w:rStyle w:val="Source"/>
+        </w:rPr>
+        <w:t>insert()</w:t>
+      </w:r>
+      <w:r>
+        <w:rPr/>
+        <w:t xml:space="preserve"> operation. In the database table the new row will have a new valid value, but the </w:t>
+      </w:r>
+      <w:r>
+        <w:rPr>
+          <w:lang w:val="zxx" w:eastAsia="zxx" w:bidi="zxx"/>
+        </w:rPr>
+        <w:t>HotRod</w:t>
+      </w:r>
+      <w:r>
+        <w:rPr/>
+        <w:t xml:space="preserve"> DAO will still have a null value. This only affects Oracle 12c. See note above</w:t>
+      </w:r>
+      <w:r>
+        <w:rPr/>
+        <w:t>.</w:t>
       </w:r>
     </w:p>
     <w:p>
@@ -2298,7 +2458,7 @@
       <w:tblPr>
         <w:tblW w:w="9975" w:type="dxa"/>
         <w:jc w:val="left"/>
-        <w:tblInd w:w="23" w:type="dxa"/>
+        <w:tblInd w:w="19" w:type="dxa"/>
         <w:tblBorders>
           <w:top w:val="single" w:sz="2" w:space="0" w:color="000001"/>
           <w:left w:val="single" w:sz="2" w:space="0" w:color="000001"/>
@@ -2307,7 +2467,7 @@
         </w:tblBorders>
         <w:tblCellMar>
           <w:top w:w="55" w:type="dxa"/>
-          <w:left w:w="12" w:type="dxa"/>
+          <w:left w:w="6" w:type="dxa"/>
           <w:bottom w:w="55" w:type="dxa"/>
           <w:right w:w="55" w:type="dxa"/>
         </w:tblCellMar>
@@ -2329,7 +2489,7 @@
             </w:tcBorders>
             <w:shd w:fill="808080" w:val="clear"/>
             <w:tcMar>
-              <w:left w:w="12" w:type="dxa"/>
+              <w:left w:w="6" w:type="dxa"/>
             </w:tcMar>
           </w:tcPr>
           <w:p>
@@ -2360,7 +2520,7 @@
             </w:tcBorders>
             <w:shd w:fill="808080" w:val="clear"/>
             <w:tcMar>
-              <w:left w:w="12" w:type="dxa"/>
+              <w:left w:w="6" w:type="dxa"/>
             </w:tcMar>
           </w:tcPr>
           <w:p>
@@ -2392,7 +2552,7 @@
             </w:tcBorders>
             <w:shd w:fill="auto" w:val="clear"/>
             <w:tcMar>
-              <w:left w:w="12" w:type="dxa"/>
+              <w:left w:w="6" w:type="dxa"/>
             </w:tcMar>
           </w:tcPr>
           <w:p>
@@ -2419,7 +2579,7 @@
             </w:tcBorders>
             <w:shd w:fill="auto" w:val="clear"/>
             <w:tcMar>
-              <w:left w:w="12" w:type="dxa"/>
+              <w:left w:w="6" w:type="dxa"/>
             </w:tcMar>
           </w:tcPr>
           <w:p>
@@ -2478,8 +2638,10 @@
               <w:t>PKs</w:t>
             </w:r>
             <w:r>
-              <w:rPr/>
-              <w:t>.</w:t>
+              <w:rPr>
+                <w:lang w:val="zxx" w:eastAsia="zxx" w:bidi="zxx"/>
+              </w:rPr>
+              <w:t>. New column value is not retrieved and remains null.</w:t>
             </w:r>
           </w:p>
           <w:p>
@@ -2535,7 +2697,7 @@
             </w:tcBorders>
             <w:shd w:fill="auto" w:val="clear"/>
             <w:tcMar>
-              <w:left w:w="12" w:type="dxa"/>
+              <w:left w:w="6" w:type="dxa"/>
             </w:tcMar>
           </w:tcPr>
           <w:p>
@@ -2562,7 +2724,7 @@
             </w:tcBorders>
             <w:shd w:fill="auto" w:val="clear"/>
             <w:tcMar>
-              <w:left w:w="12" w:type="dxa"/>
+              <w:left w:w="6" w:type="dxa"/>
             </w:tcMar>
           </w:tcPr>
           <w:p>
@@ -2654,7 +2816,7 @@
             </w:tcBorders>
             <w:shd w:fill="auto" w:val="clear"/>
             <w:tcMar>
-              <w:left w:w="12" w:type="dxa"/>
+              <w:left w:w="6" w:type="dxa"/>
             </w:tcMar>
           </w:tcPr>
           <w:p>
@@ -2691,7 +2853,7 @@
             </w:tcBorders>
             <w:shd w:fill="auto" w:val="clear"/>
             <w:tcMar>
-              <w:left w:w="12" w:type="dxa"/>
+              <w:left w:w="6" w:type="dxa"/>
             </w:tcMar>
           </w:tcPr>
           <w:p>
@@ -2777,7 +2939,7 @@
             </w:tcBorders>
             <w:shd w:fill="auto" w:val="clear"/>
             <w:tcMar>
-              <w:left w:w="12" w:type="dxa"/>
+              <w:left w:w="6" w:type="dxa"/>
             </w:tcMar>
           </w:tcPr>
           <w:p>
@@ -2804,7 +2966,7 @@
             </w:tcBorders>
             <w:shd w:fill="auto" w:val="clear"/>
             <w:tcMar>
-              <w:left w:w="12" w:type="dxa"/>
+              <w:left w:w="6" w:type="dxa"/>
             </w:tcMar>
           </w:tcPr>
           <w:p>
@@ -2896,7 +3058,7 @@
             </w:tcBorders>
             <w:shd w:fill="auto" w:val="clear"/>
             <w:tcMar>
-              <w:left w:w="12" w:type="dxa"/>
+              <w:left w:w="6" w:type="dxa"/>
             </w:tcMar>
           </w:tcPr>
           <w:p>
@@ -2923,7 +3085,7 @@
             </w:tcBorders>
             <w:shd w:fill="auto" w:val="clear"/>
             <w:tcMar>
-              <w:left w:w="12" w:type="dxa"/>
+              <w:left w:w="6" w:type="dxa"/>
             </w:tcMar>
           </w:tcPr>
           <w:p>
@@ -2981,7 +3143,7 @@
             </w:tcBorders>
             <w:shd w:fill="auto" w:val="clear"/>
             <w:tcMar>
-              <w:left w:w="12" w:type="dxa"/>
+              <w:left w:w="6" w:type="dxa"/>
             </w:tcMar>
           </w:tcPr>
           <w:p>
@@ -3008,7 +3170,7 @@
             </w:tcBorders>
             <w:shd w:fill="auto" w:val="clear"/>
             <w:tcMar>
-              <w:left w:w="12" w:type="dxa"/>
+              <w:left w:w="6" w:type="dxa"/>
             </w:tcMar>
           </w:tcPr>
           <w:p>
@@ -3046,7 +3208,7 @@
             </w:tcBorders>
             <w:shd w:fill="auto" w:val="clear"/>
             <w:tcMar>
-              <w:left w:w="12" w:type="dxa"/>
+              <w:left w:w="6" w:type="dxa"/>
             </w:tcMar>
           </w:tcPr>
           <w:p>
@@ -3077,7 +3239,7 @@
             </w:tcBorders>
             <w:shd w:fill="auto" w:val="clear"/>
             <w:tcMar>
-              <w:left w:w="12" w:type="dxa"/>
+              <w:left w:w="6" w:type="dxa"/>
             </w:tcMar>
           </w:tcPr>
           <w:p>
@@ -3115,7 +3277,7 @@
             </w:tcBorders>
             <w:shd w:fill="auto" w:val="clear"/>
             <w:tcMar>
-              <w:left w:w="12" w:type="dxa"/>
+              <w:left w:w="6" w:type="dxa"/>
             </w:tcMar>
           </w:tcPr>
           <w:p>
@@ -3148,7 +3310,7 @@
             </w:tcBorders>
             <w:shd w:fill="auto" w:val="clear"/>
             <w:tcMar>
-              <w:left w:w="12" w:type="dxa"/>
+              <w:left w:w="6" w:type="dxa"/>
             </w:tcMar>
           </w:tcPr>
           <w:p>
@@ -3196,7 +3358,7 @@
             </w:tcBorders>
             <w:shd w:fill="auto" w:val="clear"/>
             <w:tcMar>
-              <w:left w:w="12" w:type="dxa"/>
+              <w:left w:w="6" w:type="dxa"/>
             </w:tcMar>
           </w:tcPr>
           <w:p>
@@ -3223,7 +3385,7 @@
             </w:tcBorders>
             <w:shd w:fill="auto" w:val="clear"/>
             <w:tcMar>
-              <w:left w:w="12" w:type="dxa"/>
+              <w:left w:w="6" w:type="dxa"/>
             </w:tcMar>
           </w:tcPr>
           <w:p>
@@ -3340,7 +3502,7 @@
       <w:tblPr>
         <w:tblW w:w="9975" w:type="dxa"/>
         <w:jc w:val="left"/>
-        <w:tblInd w:w="23" w:type="dxa"/>
+        <w:tblInd w:w="19" w:type="dxa"/>
         <w:tblBorders>
           <w:top w:val="single" w:sz="2" w:space="0" w:color="000001"/>
           <w:left w:val="single" w:sz="2" w:space="0" w:color="000001"/>
@@ -3349,7 +3511,7 @@
         </w:tblBorders>
         <w:tblCellMar>
           <w:top w:w="55" w:type="dxa"/>
-          <w:left w:w="12" w:type="dxa"/>
+          <w:left w:w="6" w:type="dxa"/>
           <w:bottom w:w="55" w:type="dxa"/>
           <w:right w:w="55" w:type="dxa"/>
         </w:tblCellMar>
@@ -3372,7 +3534,7 @@
             </w:tcBorders>
             <w:shd w:fill="808080" w:val="clear"/>
             <w:tcMar>
-              <w:left w:w="12" w:type="dxa"/>
+              <w:left w:w="6" w:type="dxa"/>
             </w:tcMar>
           </w:tcPr>
           <w:p>
@@ -3401,7 +3563,7 @@
             </w:tcBorders>
             <w:shd w:fill="808080" w:val="clear"/>
             <w:tcMar>
-              <w:left w:w="12" w:type="dxa"/>
+              <w:left w:w="6" w:type="dxa"/>
             </w:tcMar>
           </w:tcPr>
           <w:p>
@@ -3432,7 +3594,7 @@
             </w:tcBorders>
             <w:shd w:fill="808080" w:val="clear"/>
             <w:tcMar>
-              <w:left w:w="12" w:type="dxa"/>
+              <w:left w:w="6" w:type="dxa"/>
             </w:tcMar>
           </w:tcPr>
           <w:p>
@@ -3465,7 +3627,7 @@
             </w:tcBorders>
             <w:shd w:fill="auto" w:val="clear"/>
             <w:tcMar>
-              <w:left w:w="12" w:type="dxa"/>
+              <w:left w:w="6" w:type="dxa"/>
             </w:tcMar>
           </w:tcPr>
           <w:p>
@@ -3492,7 +3654,7 @@
             </w:tcBorders>
             <w:shd w:fill="auto" w:val="clear"/>
             <w:tcMar>
-              <w:left w:w="12" w:type="dxa"/>
+              <w:left w:w="6" w:type="dxa"/>
             </w:tcMar>
           </w:tcPr>
           <w:p>
@@ -3519,7 +3681,7 @@
             </w:tcBorders>
             <w:shd w:fill="auto" w:val="clear"/>
             <w:tcMar>
-              <w:left w:w="12" w:type="dxa"/>
+              <w:left w:w="6" w:type="dxa"/>
             </w:tcMar>
           </w:tcPr>
           <w:p>
@@ -4885,6 +5047,20 @@
       <w:rFonts w:cs="OpenSymbol"/>
     </w:rPr>
   </w:style>
+  <w:style w:type="character" w:styleId="ListLabel13">
+    <w:name w:val="ListLabel 13"/>
+    <w:qFormat/>
+    <w:rPr>
+      <w:rFonts w:cs="OpenSymbol"/>
+    </w:rPr>
+  </w:style>
+  <w:style w:type="character" w:styleId="ListLabel14">
+    <w:name w:val="ListLabel 14"/>
+    <w:qFormat/>
+    <w:rPr>
+      <w:rFonts w:cs="OpenSymbol"/>
+    </w:rPr>
+  </w:style>
   <w:style w:type="paragraph" w:styleId="Heading">
     <w:name w:val="Heading"/>
     <w:basedOn w:val="Normal"/>

</xml_diff>